<commit_message>
changes to use AJAX
</commit_message>
<xml_diff>
--- a/docs/Current Weather Design Document.docx
+++ b/docs/Current Weather Design Document.docx
@@ -118,7 +118,6 @@
         </w:rPr>
         <w:t xml:space="preserve">Each request first comes to Front controller which is </w:t>
       </w:r>
-      <w:proofErr w:type="spellStart"/>
       <w:r>
         <w:rPr>
           <w:b/>
@@ -127,14 +126,12 @@
         </w:rPr>
         <w:t>WeatherController</w:t>
       </w:r>
-      <w:proofErr w:type="spellEnd"/>
       <w:r>
         <w:rPr>
           <w:lang w:val="en-AU"/>
         </w:rPr>
         <w:t xml:space="preserve"> in this case. This controller directs the request to a view which is </w:t>
       </w:r>
-      <w:proofErr w:type="spellStart"/>
       <w:r>
         <w:rPr>
           <w:b/>
@@ -157,14 +154,12 @@
         </w:rPr>
         <w:t>jsp</w:t>
       </w:r>
-      <w:proofErr w:type="spellEnd"/>
       <w:r>
         <w:rPr>
           <w:lang w:val="en-AU"/>
         </w:rPr>
         <w:t xml:space="preserve"> and also binds the model </w:t>
       </w:r>
-      <w:proofErr w:type="spellStart"/>
       <w:r>
         <w:rPr>
           <w:b/>
@@ -173,7 +168,6 @@
         </w:rPr>
         <w:t>WeatherBean</w:t>
       </w:r>
-      <w:proofErr w:type="spellEnd"/>
       <w:r>
         <w:rPr>
           <w:lang w:val="en-AU"/>
@@ -184,46 +178,36 @@
         <w:rPr>
           <w:lang w:val="en-AU"/>
         </w:rPr>
-        <w:t xml:space="preserve"> which again goes to </w:t>
-      </w:r>
-      <w:proofErr w:type="spellStart"/>
-      <w:r>
-        <w:rPr>
-          <w:lang w:val="en-AU"/>
-        </w:rPr>
-        <w:t>WeatherController</w:t>
-      </w:r>
-      <w:proofErr w:type="spellEnd"/>
-      <w:r>
-        <w:rPr>
-          <w:lang w:val="en-AU"/>
-        </w:rPr>
-        <w:t>.</w:t>
-      </w:r>
-    </w:p>
-    <w:p>
-      <w:pPr>
-        <w:rPr>
-          <w:lang w:val="en-AU"/>
-        </w:rPr>
-      </w:pPr>
-    </w:p>
-    <w:p>
-      <w:pPr>
-        <w:rPr>
-          <w:lang w:val="en-AU"/>
-        </w:rPr>
-      </w:pPr>
+        <w:t xml:space="preserve"> </w:t>
+      </w:r>
+      <w:r>
+        <w:rPr>
+          <w:lang w:val="en-AU"/>
+        </w:rPr>
+        <w:t xml:space="preserve">asynchronously(using AJAX) </w:t>
+      </w:r>
+      <w:r>
+        <w:rPr>
+          <w:lang w:val="en-AU"/>
+        </w:rPr>
+        <w:t>which again goes to WeatherController.</w:t>
+      </w:r>
+      <w:r>
+        <w:rPr>
+          <w:lang w:val="en-AU"/>
+        </w:rPr>
+        <w:t xml:space="preserve"> As soon as result is available, it displays on the web browser.</w:t>
+      </w:r>
       <w:r>
         <w:rPr>
           <w:noProof/>
           <w:lang w:val="en-AU" w:eastAsia="en-AU" w:bidi="hi-IN"/>
         </w:rPr>
         <w:drawing>
-          <wp:inline distT="0" distB="0" distL="0" distR="0">
-            <wp:extent cx="5943600" cy="4658360"/>
-            <wp:effectExtent l="0" t="0" r="0" b="8890"/>
-            <wp:docPr id="28" name="Picture 28"/>
+          <wp:inline distT="0" distB="0" distL="0" distR="0" wp14:anchorId="54B37629" wp14:editId="03C8D758">
+            <wp:extent cx="4968815" cy="4735238"/>
+            <wp:effectExtent l="0" t="0" r="3810" b="8255"/>
+            <wp:docPr id="30" name="Picture 30"/>
             <wp:cNvGraphicFramePr>
               <a:graphicFrameLocks xmlns:a="http://schemas.openxmlformats.org/drawingml/2006/main" noChangeAspect="1"/>
             </wp:cNvGraphicFramePr>
@@ -231,10 +215,8 @@
               <a:graphicData uri="http://schemas.openxmlformats.org/drawingml/2006/picture">
                 <pic:pic xmlns:pic="http://schemas.openxmlformats.org/drawingml/2006/picture">
                   <pic:nvPicPr>
-                    <pic:cNvPr id="0" name="Picture 4"/>
-                    <pic:cNvPicPr>
-                      <a:picLocks noChangeAspect="1" noChangeArrowheads="1"/>
-                    </pic:cNvPicPr>
+                    <pic:cNvPr id="0" name="Drawing11.jpg"/>
+                    <pic:cNvPicPr/>
                   </pic:nvPicPr>
                   <pic:blipFill>
                     <a:blip r:embed="rId8">
@@ -244,23 +226,18 @@
                         </a:ext>
                       </a:extLst>
                     </a:blip>
-                    <a:srcRect/>
                     <a:stretch>
                       <a:fillRect/>
                     </a:stretch>
                   </pic:blipFill>
-                  <pic:spPr bwMode="auto">
+                  <pic:spPr>
                     <a:xfrm>
                       <a:off x="0" y="0"/>
-                      <a:ext cx="5943600" cy="4658360"/>
+                      <a:ext cx="4968815" cy="4735238"/>
                     </a:xfrm>
                     <a:prstGeom prst="rect">
                       <a:avLst/>
                     </a:prstGeom>
-                    <a:noFill/>
-                    <a:ln>
-                      <a:noFill/>
-                    </a:ln>
                   </pic:spPr>
                 </pic:pic>
               </a:graphicData>
@@ -271,13 +248,6 @@
     </w:p>
     <w:p>
       <w:pPr>
-        <w:rPr>
-          <w:lang w:val="en-AU"/>
-        </w:rPr>
-      </w:pPr>
-    </w:p>
-    <w:p>
-      <w:pPr>
         <w:pStyle w:val="Heading1"/>
         <w:rPr>
           <w:lang w:val="en-AU"/>
@@ -287,6 +257,7 @@
         <w:rPr>
           <w:lang w:val="en-AU"/>
         </w:rPr>
+        <w:lastRenderedPageBreak/>
         <w:t>Exception handling:</w:t>
       </w:r>
     </w:p>
@@ -324,27 +295,56 @@
         <w:rPr>
           <w:lang w:val="en-AU"/>
         </w:rPr>
-        <w:t xml:space="preserve"> exceptions are encapsulated as </w:t>
-      </w:r>
-      <w:proofErr w:type="spellStart"/>
-      <w:r>
-        <w:rPr>
-          <w:lang w:val="en-AU"/>
-        </w:rPr>
-        <w:t>WeatherServiceException</w:t>
-      </w:r>
-      <w:proofErr w:type="spellEnd"/>
-      <w:r>
-        <w:rPr>
-          <w:lang w:val="en-AU"/>
-        </w:rPr>
-        <w:t xml:space="preserve"> and mapped to a </w:t>
-      </w:r>
-      <w:r>
-        <w:rPr>
-          <w:lang w:val="en-AU"/>
-        </w:rPr>
-        <w:t>view</w:t>
+        <w:t xml:space="preserve"> exceptions are encapsulated as Weath</w:t>
+      </w:r>
+      <w:r>
+        <w:rPr>
+          <w:lang w:val="en-AU"/>
+        </w:rPr>
+        <w:t>erServiceException.</w:t>
+      </w:r>
+    </w:p>
+    <w:p>
+      <w:pPr>
+        <w:rPr>
+          <w:lang w:val="en-AU"/>
+        </w:rPr>
+      </w:pPr>
+      <w:r>
+        <w:rPr>
+          <w:lang w:val="en-AU"/>
+        </w:rPr>
+        <w:t xml:space="preserve">All exceptions are handled by </w:t>
+      </w:r>
+      <w:r>
+        <w:rPr>
+          <w:lang w:val="en-AU"/>
+        </w:rPr>
+        <w:t xml:space="preserve">a single </w:t>
+      </w:r>
+      <w:r>
+        <w:rPr>
+          <w:lang w:val="en-AU"/>
+        </w:rPr>
+        <w:t>exception handler</w:t>
+      </w:r>
+      <w:r>
+        <w:rPr>
+          <w:lang w:val="en-AU"/>
+        </w:rPr>
+        <w:t xml:space="preserve"> which </w:t>
+      </w:r>
+      <w:r>
+        <w:rPr>
+          <w:lang w:val="en-AU"/>
+        </w:rPr>
+        <w:t xml:space="preserve">always </w:t>
+      </w:r>
+      <w:r>
+        <w:rPr>
+          <w:lang w:val="en-AU"/>
+        </w:rPr>
+        <w:t>returns the status code as “Internal server error”</w:t>
       </w:r>
       <w:r>
         <w:rPr>
@@ -352,120 +352,54 @@
         </w:rPr>
         <w:t xml:space="preserve"> </w:t>
       </w:r>
-    </w:p>
-    <w:p>
-      <w:pPr>
-        <w:rPr>
-          <w:lang w:val="en-AU"/>
-        </w:rPr>
-      </w:pPr>
-      <w:proofErr w:type="spellStart"/>
-      <w:r>
-        <w:rPr>
-          <w:lang w:val="en-AU"/>
-        </w:rPr>
-        <w:t>ExceptionPage.jsp</w:t>
-      </w:r>
-      <w:proofErr w:type="spellEnd"/>
-      <w:r>
-        <w:rPr>
-          <w:lang w:val="en-AU"/>
-        </w:rPr>
-        <w:t xml:space="preserve"> using </w:t>
-      </w:r>
-      <w:proofErr w:type="gramStart"/>
-      <w:r>
-        <w:rPr>
-          <w:lang w:val="en-AU"/>
-        </w:rPr>
-        <w:t>Spring</w:t>
-      </w:r>
-      <w:proofErr w:type="gramEnd"/>
-      <w:r>
-        <w:rPr>
-          <w:lang w:val="en-AU"/>
-        </w:rPr>
-        <w:t xml:space="preserve"> class </w:t>
-      </w:r>
-      <w:proofErr w:type="spellStart"/>
-      <w:r>
-        <w:rPr>
-          <w:lang w:val="en-AU"/>
-        </w:rPr>
-        <w:t>SimpleMappingExceptionResolver</w:t>
-      </w:r>
-      <w:proofErr w:type="spellEnd"/>
-    </w:p>
-    <w:p>
-      <w:pPr>
-        <w:rPr>
-          <w:lang w:val="en-AU"/>
-        </w:rPr>
-      </w:pPr>
-      <w:r>
-        <w:rPr>
-          <w:lang w:val="en-AU"/>
-        </w:rPr>
-        <w:t xml:space="preserve">All other runtime exceptions are mapped to </w:t>
-      </w:r>
-      <w:proofErr w:type="spellStart"/>
-      <w:r>
-        <w:rPr>
-          <w:lang w:val="en-AU"/>
-        </w:rPr>
-        <w:t>error.jsp</w:t>
-      </w:r>
-      <w:proofErr w:type="spellEnd"/>
-    </w:p>
-    <w:p>
-      <w:pPr>
-        <w:rPr>
-          <w:lang w:val="en-AU"/>
-        </w:rPr>
-      </w:pPr>
-      <w:r>
-        <w:rPr>
-          <w:lang w:val="en-AU"/>
-        </w:rPr>
-        <w:t xml:space="preserve">Error messages are defined in </w:t>
-      </w:r>
-      <w:proofErr w:type="spellStart"/>
-      <w:r>
-        <w:rPr>
-          <w:lang w:val="en-AU"/>
-        </w:rPr>
-        <w:t>messages.properties</w:t>
-      </w:r>
-      <w:proofErr w:type="spellEnd"/>
-      <w:r>
-        <w:rPr>
-          <w:lang w:val="en-AU"/>
-        </w:rPr>
-        <w:t xml:space="preserve"> file.</w:t>
-      </w:r>
+      <w:r>
+        <w:rPr>
+          <w:lang w:val="en-AU"/>
+        </w:rPr>
+        <w:t>and the error message.</w:t>
+      </w:r>
+    </w:p>
+    <w:p>
+      <w:pPr>
+        <w:rPr>
+          <w:lang w:val="en-AU"/>
+        </w:rPr>
+      </w:pPr>
+      <w:r>
+        <w:rPr>
+          <w:lang w:val="en-AU"/>
+        </w:rPr>
+        <w:t>E</w:t>
+      </w:r>
+      <w:r>
+        <w:rPr>
+          <w:lang w:val="en-AU"/>
+        </w:rPr>
+        <w:t>rror messages are defined in messages.properties file.</w:t>
+      </w:r>
+    </w:p>
+    <w:p>
+      <w:pPr>
+        <w:pStyle w:val="Heading1"/>
+        <w:rPr>
+          <w:lang w:val="en-AU"/>
+        </w:rPr>
+      </w:pPr>
+      <w:r>
+        <w:rPr>
+          <w:lang w:val="en-AU"/>
+        </w:rPr>
+        <w:t>Project Structure</w:t>
+      </w:r>
+    </w:p>
+    <w:p>
+      <w:pPr>
+        <w:rPr>
+          <w:lang w:val="en-AU"/>
+        </w:rPr>
+      </w:pPr>
       <w:bookmarkStart w:id="0" w:name="_GoBack"/>
       <w:bookmarkEnd w:id="0"/>
-    </w:p>
-    <w:p>
-      <w:pPr>
-        <w:pStyle w:val="Heading1"/>
-        <w:rPr>
-          <w:lang w:val="en-AU"/>
-        </w:rPr>
-      </w:pPr>
-      <w:r>
-        <w:rPr>
-          <w:lang w:val="en-AU"/>
-        </w:rPr>
-        <w:t>Project Structure</w:t>
-      </w:r>
-    </w:p>
-    <w:p>
-      <w:pPr>
-        <w:rPr>
-          <w:lang w:val="en-AU"/>
-        </w:rPr>
-      </w:pPr>
       <w:r>
         <w:rPr>
           <w:lang w:val="en-AU"/>
@@ -483,235 +417,97 @@
         <w:rPr>
           <w:lang w:val="en-AU"/>
         </w:rPr>
-        <w:t>/</w:t>
-      </w:r>
-      <w:proofErr w:type="spellStart"/>
-      <w:r>
-        <w:rPr>
-          <w:lang w:val="en-AU"/>
-        </w:rPr>
-        <w:t>src</w:t>
-      </w:r>
-      <w:proofErr w:type="spellEnd"/>
-      <w:r>
-        <w:rPr>
-          <w:lang w:val="en-AU"/>
-        </w:rPr>
-        <w:t xml:space="preserve">/main/java: </w:t>
-      </w:r>
-    </w:p>
-    <w:p>
-      <w:pPr>
-        <w:rPr>
-          <w:lang w:val="en-AU"/>
-        </w:rPr>
-      </w:pPr>
-      <w:proofErr w:type="spellStart"/>
+        <w:t xml:space="preserve">/src/main/java: </w:t>
+      </w:r>
+    </w:p>
+    <w:p>
+      <w:pPr>
+        <w:rPr>
+          <w:lang w:val="en-AU"/>
+        </w:rPr>
+      </w:pPr>
+      <w:r>
+        <w:rPr>
+          <w:lang w:val="en-AU"/>
+        </w:rPr>
+        <w:t>com.btg.weather: Controller, service and model classes</w:t>
+      </w:r>
+    </w:p>
+    <w:p>
+      <w:pPr>
+        <w:rPr>
+          <w:lang w:val="en-AU"/>
+        </w:rPr>
+      </w:pPr>
       <w:r>
         <w:rPr>
           <w:lang w:val="en-AU"/>
         </w:rPr>
         <w:t>com.btg.weather</w:t>
       </w:r>
-      <w:proofErr w:type="spellEnd"/>
-      <w:r>
-        <w:rPr>
-          <w:lang w:val="en-AU"/>
-        </w:rPr>
-        <w:t>: Controller, service and model classes</w:t>
-      </w:r>
-    </w:p>
-    <w:p>
-      <w:pPr>
-        <w:rPr>
-          <w:lang w:val="en-AU"/>
-        </w:rPr>
-      </w:pPr>
-      <w:proofErr w:type="spellStart"/>
-      <w:r>
-        <w:rPr>
-          <w:lang w:val="en-AU"/>
-        </w:rPr>
-        <w:t>com.btg.weather</w:t>
-      </w:r>
-      <w:r>
-        <w:rPr>
-          <w:lang w:val="en-AU"/>
-        </w:rPr>
-        <w:t>.exception</w:t>
-      </w:r>
-      <w:proofErr w:type="spellEnd"/>
-      <w:r>
-        <w:rPr>
-          <w:lang w:val="en-AU"/>
-        </w:rPr>
-        <w:t>: Exception class and Error codes</w:t>
-      </w:r>
-    </w:p>
-    <w:p>
-      <w:pPr>
-        <w:rPr>
-          <w:lang w:val="en-AU"/>
-        </w:rPr>
-      </w:pPr>
-      <w:proofErr w:type="spellStart"/>
-      <w:proofErr w:type="gramStart"/>
-      <w:r>
-        <w:rPr>
-          <w:lang w:val="en-AU"/>
-        </w:rPr>
-        <w:t>src</w:t>
-      </w:r>
-      <w:proofErr w:type="spellEnd"/>
-      <w:r>
-        <w:rPr>
-          <w:lang w:val="en-AU"/>
-        </w:rPr>
-        <w:t>/main/resources</w:t>
-      </w:r>
-      <w:proofErr w:type="gramEnd"/>
-      <w:r>
-        <w:rPr>
-          <w:lang w:val="en-AU"/>
-        </w:rPr>
-        <w:t>: error messages properties file</w:t>
-      </w:r>
-    </w:p>
-    <w:p>
-      <w:pPr>
-        <w:rPr>
-          <w:lang w:val="en-AU"/>
-        </w:rPr>
-      </w:pPr>
-      <w:proofErr w:type="spellStart"/>
-      <w:proofErr w:type="gramStart"/>
-      <w:r>
-        <w:rPr>
-          <w:lang w:val="en-AU"/>
-        </w:rPr>
-        <w:t>src</w:t>
-      </w:r>
-      <w:proofErr w:type="spellEnd"/>
-      <w:r>
-        <w:rPr>
-          <w:lang w:val="en-AU"/>
-        </w:rPr>
-        <w:t>/test/java</w:t>
-      </w:r>
-      <w:proofErr w:type="gramEnd"/>
-      <w:r>
-        <w:rPr>
-          <w:lang w:val="en-AU"/>
-        </w:rPr>
-        <w:t xml:space="preserve">: </w:t>
-      </w:r>
-      <w:proofErr w:type="spellStart"/>
-      <w:r>
-        <w:rPr>
-          <w:lang w:val="en-AU"/>
-        </w:rPr>
-        <w:t>JUnits</w:t>
-      </w:r>
-      <w:proofErr w:type="spellEnd"/>
-    </w:p>
-    <w:p>
-      <w:pPr>
-        <w:rPr>
-          <w:lang w:val="en-AU"/>
-        </w:rPr>
-      </w:pPr>
-      <w:proofErr w:type="spellStart"/>
-      <w:proofErr w:type="gramStart"/>
-      <w:r>
-        <w:rPr>
-          <w:lang w:val="en-AU"/>
-        </w:rPr>
-        <w:t>src</w:t>
-      </w:r>
-      <w:proofErr w:type="spellEnd"/>
-      <w:r>
-        <w:rPr>
-          <w:lang w:val="en-AU"/>
-        </w:rPr>
-        <w:t>\main\</w:t>
-      </w:r>
-      <w:proofErr w:type="spellStart"/>
-      <w:r>
-        <w:rPr>
-          <w:lang w:val="en-AU"/>
-        </w:rPr>
-        <w:t>webapp</w:t>
-      </w:r>
-      <w:proofErr w:type="spellEnd"/>
-      <w:r>
-        <w:rPr>
-          <w:lang w:val="en-AU"/>
-        </w:rPr>
-        <w:t>\WEB-INF\views</w:t>
-      </w:r>
-      <w:proofErr w:type="gramEnd"/>
-      <w:r>
-        <w:rPr>
-          <w:lang w:val="en-AU"/>
-        </w:rPr>
-        <w:t xml:space="preserve">: all </w:t>
-      </w:r>
-      <w:proofErr w:type="spellStart"/>
-      <w:r>
-        <w:rPr>
-          <w:lang w:val="en-AU"/>
-        </w:rPr>
-        <w:t>jsp</w:t>
-      </w:r>
-      <w:proofErr w:type="spellEnd"/>
-      <w:r>
-        <w:rPr>
-          <w:lang w:val="en-AU"/>
-        </w:rPr>
-        <w:t xml:space="preserve"> pages</w:t>
-      </w:r>
-    </w:p>
-    <w:p>
-      <w:pPr>
-        <w:rPr>
-          <w:lang w:val="en-AU"/>
-        </w:rPr>
-      </w:pPr>
-      <w:proofErr w:type="spellStart"/>
-      <w:proofErr w:type="gramStart"/>
-      <w:r>
-        <w:rPr>
-          <w:lang w:val="en-AU"/>
-        </w:rPr>
-        <w:t>src</w:t>
-      </w:r>
-      <w:proofErr w:type="spellEnd"/>
-      <w:r>
-        <w:rPr>
-          <w:lang w:val="en-AU"/>
-        </w:rPr>
-        <w:t>\main\</w:t>
-      </w:r>
-      <w:proofErr w:type="spellStart"/>
-      <w:r>
-        <w:rPr>
-          <w:lang w:val="en-AU"/>
-        </w:rPr>
-        <w:t>webapp</w:t>
-      </w:r>
-      <w:proofErr w:type="spellEnd"/>
-      <w:r>
-        <w:rPr>
-          <w:lang w:val="en-AU"/>
-        </w:rPr>
-        <w:t>\WEB-INF</w:t>
-      </w:r>
-      <w:proofErr w:type="gramEnd"/>
-      <w:r>
-        <w:rPr>
-          <w:lang w:val="en-AU"/>
-        </w:rPr>
-        <w:t xml:space="preserve">:  </w:t>
+      <w:r>
+        <w:rPr>
+          <w:lang w:val="en-AU"/>
+        </w:rPr>
+        <w:t>.exception: Exception class and Error codes</w:t>
+      </w:r>
+    </w:p>
+    <w:p>
+      <w:pPr>
+        <w:rPr>
+          <w:lang w:val="en-AU"/>
+        </w:rPr>
+      </w:pPr>
+      <w:r>
+        <w:rPr>
+          <w:lang w:val="en-AU"/>
+        </w:rPr>
+        <w:t>src/main/resources: error messages properties file</w:t>
+      </w:r>
+    </w:p>
+    <w:p>
+      <w:pPr>
+        <w:rPr>
+          <w:lang w:val="en-AU"/>
+        </w:rPr>
+      </w:pPr>
+      <w:r>
+        <w:rPr>
+          <w:lang w:val="en-AU"/>
+        </w:rPr>
+        <w:t>src/test/java: JUnits</w:t>
+      </w:r>
+    </w:p>
+    <w:p>
+      <w:pPr>
+        <w:rPr>
+          <w:lang w:val="en-AU"/>
+        </w:rPr>
+      </w:pPr>
+      <w:r>
+        <w:rPr>
+          <w:lang w:val="en-AU"/>
+        </w:rPr>
+        <w:t>src\main\webapp\WEB-INF\views</w:t>
+      </w:r>
+      <w:r>
+        <w:rPr>
+          <w:lang w:val="en-AU"/>
+        </w:rPr>
+        <w:t>: jsp page</w:t>
+      </w:r>
+    </w:p>
+    <w:p>
+      <w:pPr>
+        <w:rPr>
+          <w:lang w:val="en-AU"/>
+        </w:rPr>
+      </w:pPr>
+      <w:r>
+        <w:rPr>
+          <w:lang w:val="en-AU"/>
+        </w:rPr>
+        <w:t xml:space="preserve">src\main\webapp\WEB-INF:  </w:t>
       </w:r>
       <w:r>
         <w:rPr>

</xml_diff>